<commit_message>
Asssigment module 9 completed
</commit_message>
<xml_diff>
--- a/Module_9_CellTraffickingAndMolecularTransport/D_design_review_case_study/Course Project Greatti Yves_Assignment_D.docx
+++ b/Module_9_CellTraffickingAndMolecularTransport/D_design_review_case_study/Course Project Greatti Yves_Assignment_D.docx
@@ -7521,7 +7521,55 @@
         <w:rPr>
           <w:sz w:val="22"/>
         </w:rPr>
-        <w:t>Scaffold implantation could also result in an increase of intraspinal pressure. Surgical procedures of NSC show that pressure is rapidly reduced and back to normal after implantation</w:t>
+        <w:t xml:space="preserve">Scaffold implantation could also result in an increase of intraspinal pressure. </w:t>
+      </w:r>
+      <w:r>
+        <w:rPr>
+          <w:sz w:val="22"/>
+        </w:rPr>
+        <w:t>However past s</w:t>
+      </w:r>
+      <w:r>
+        <w:rPr>
+          <w:sz w:val="22"/>
+        </w:rPr>
+        <w:t xml:space="preserve">urgical procedures </w:t>
+      </w:r>
+      <w:r>
+        <w:rPr>
+          <w:sz w:val="22"/>
+        </w:rPr>
+        <w:t>using</w:t>
+      </w:r>
+      <w:r>
+        <w:rPr>
+          <w:sz w:val="22"/>
+        </w:rPr>
+        <w:t xml:space="preserve"> NSC</w:t>
+      </w:r>
+      <w:r>
+        <w:rPr>
+          <w:sz w:val="22"/>
+        </w:rPr>
+        <w:t>s,</w:t>
+      </w:r>
+      <w:r>
+        <w:rPr>
+          <w:sz w:val="22"/>
+        </w:rPr>
+        <w:t xml:space="preserve"> show</w:t>
+      </w:r>
+      <w:r>
+        <w:rPr>
+          <w:sz w:val="22"/>
+        </w:rPr>
+        <w:t>ed</w:t>
+      </w:r>
+      <w:r>
+        <w:rPr>
+          <w:sz w:val="22"/>
+        </w:rPr>
+        <w:t xml:space="preserve"> that pressure is rapidly reduced and back to normal after implantation</w:t>
       </w:r>
       <w:r>
         <w:rPr>
@@ -7637,7 +7685,19 @@
         <w:rPr>
           <w:sz w:val="22"/>
         </w:rPr>
-        <w:t xml:space="preserve"> scaffold prevent cystic </w:t>
+        <w:t xml:space="preserve"> scaffold prevent</w:t>
+      </w:r>
+      <w:r>
+        <w:rPr>
+          <w:sz w:val="22"/>
+        </w:rPr>
+        <w:t>s</w:t>
+      </w:r>
+      <w:r>
+        <w:rPr>
+          <w:sz w:val="22"/>
+        </w:rPr>
+        <w:t xml:space="preserve"> cystic </w:t>
       </w:r>
       <w:proofErr w:type="spellStart"/>
       <w:r>
@@ -7965,7 +8025,7 @@
         <w:rPr>
           <w:sz w:val="22"/>
         </w:rPr>
-        <w:t xml:space="preserve">), </w:t>
+        <w:t xml:space="preserve"> </w:t>
       </w:r>
       <w:r>
         <w:rPr>
@@ -11170,7 +11230,7 @@
                   </a:ln>
                   <a:extLst>
                     <a:ext uri="{FAA26D3D-D897-4be2-8F04-BA451C77F1D7}">
-                      <ma14:placeholderFlag xmlns="" xmlns:mo="http://schemas.microsoft.com/office/mac/office/2008/main" xmlns:mv="urn:schemas-microsoft-com:mac:vml" xmlns:o="urn:schemas-microsoft-com:office:office" xmlns:v="urn:schemas-microsoft-com:vml" xmlns:w10="urn:schemas-microsoft-com:office:word" xmlns:w="http://schemas.openxmlformats.org/wordprocessingml/2006/main" xmlns:ma14="http://schemas.microsoft.com/office/mac/drawingml/2011/main" xmlns:arto="http://schemas.microsoft.com/office/word/2006/arto"/>
+                      <ma14:placeholderFlag xmlns:arto="http://schemas.microsoft.com/office/word/2006/arto" xmlns:ma14="http://schemas.microsoft.com/office/mac/drawingml/2011/main" xmlns:w="http://schemas.openxmlformats.org/wordprocessingml/2006/main" xmlns:w10="urn:schemas-microsoft-com:office:word" xmlns:v="urn:schemas-microsoft-com:vml" xmlns:o="urn:schemas-microsoft-com:office:office" xmlns:mv="urn:schemas-microsoft-com:mac:vml" xmlns:mo="http://schemas.microsoft.com/office/mac/office/2008/main" xmlns=""/>
                     </a:ext>
                   </a:extLst>
                 </pic:spPr>
@@ -16614,12 +16674,9 @@
 </file>
 
 <file path=customXml/item2.xml><?xml version="1.0" encoding="utf-8"?>
-<?mso-contentType ?>
-<FormTemplates xmlns="http://schemas.microsoft.com/sharepoint/v3/contenttype/forms">
-  <Display>DocumentLibraryForm</Display>
-  <Edit>DocumentLibraryForm</Edit>
-  <New>DocumentLibraryForm</New>
-</FormTemplates>
+<p:properties xmlns:p="http://schemas.microsoft.com/office/2006/metadata/properties" xmlns:xsi="http://www.w3.org/2001/XMLSchema-instance" xmlns:pc="http://schemas.microsoft.com/office/infopath/2007/PartnerControls">
+  <documentManagement/>
+</p:properties>
 </file>
 
 <file path=customXml/item3.xml><?xml version="1.0" encoding="utf-8"?>
@@ -16840,9 +16897,12 @@
 </file>
 
 <file path=customXml/item4.xml><?xml version="1.0" encoding="utf-8"?>
-<p:properties xmlns:p="http://schemas.microsoft.com/office/2006/metadata/properties" xmlns:xsi="http://www.w3.org/2001/XMLSchema-instance" xmlns:pc="http://schemas.microsoft.com/office/infopath/2007/PartnerControls">
-  <documentManagement/>
-</p:properties>
+<?mso-contentType ?>
+<FormTemplates xmlns="http://schemas.microsoft.com/sharepoint/v3/contenttype/forms">
+  <Display>DocumentLibraryForm</Display>
+  <Edit>DocumentLibraryForm</Edit>
+  <New>DocumentLibraryForm</New>
+</FormTemplates>
 </file>
 
 <file path=customXml/itemProps1.xml><?xml version="1.0" encoding="utf-8"?>
@@ -16854,9 +16914,10 @@
 </file>
 
 <file path=customXml/itemProps2.xml><?xml version="1.0" encoding="utf-8"?>
-<ds:datastoreItem xmlns:ds="http://schemas.openxmlformats.org/officeDocument/2006/customXml" ds:itemID="{B14494D3-158E-4582-A8D0-53AF8FB6A6A7}">
+<ds:datastoreItem xmlns:ds="http://schemas.openxmlformats.org/officeDocument/2006/customXml" ds:itemID="{238FD332-7843-4A9A-A11D-7C189DC8C060}">
   <ds:schemaRefs>
-    <ds:schemaRef ds:uri="http://schemas.microsoft.com/sharepoint/v3/contenttype/forms"/>
+    <ds:schemaRef ds:uri="http://schemas.microsoft.com/office/2006/metadata/properties"/>
+    <ds:schemaRef ds:uri="http://schemas.microsoft.com/office/infopath/2007/PartnerControls"/>
   </ds:schemaRefs>
 </ds:datastoreItem>
 </file>
@@ -16881,10 +16942,9 @@
 </file>
 
 <file path=customXml/itemProps4.xml><?xml version="1.0" encoding="utf-8"?>
-<ds:datastoreItem xmlns:ds="http://schemas.openxmlformats.org/officeDocument/2006/customXml" ds:itemID="{238FD332-7843-4A9A-A11D-7C189DC8C060}">
+<ds:datastoreItem xmlns:ds="http://schemas.openxmlformats.org/officeDocument/2006/customXml" ds:itemID="{B14494D3-158E-4582-A8D0-53AF8FB6A6A7}">
   <ds:schemaRefs>
-    <ds:schemaRef ds:uri="http://schemas.microsoft.com/office/2006/metadata/properties"/>
-    <ds:schemaRef ds:uri="http://schemas.microsoft.com/office/infopath/2007/PartnerControls"/>
+    <ds:schemaRef ds:uri="http://schemas.microsoft.com/sharepoint/v3/contenttype/forms"/>
   </ds:schemaRefs>
 </ds:datastoreItem>
 </file>
</xml_diff>